<commit_message>
Se realizaron cambios en las descripcione de casos de uso y algunas modificaciones en los recursos de internacionalización.
</commit_message>
<xml_diff>
--- a/Documentación/Descripciones de CU/CU01 Registrar jugador.docx
+++ b/Documentación/Descripciones de CU/CU01 Registrar jugador.docx
@@ -449,7 +449,34 @@
                 <w:szCs w:val="24"/>
                 <w:lang w:val="es-ES"/>
               </w:rPr>
-              <w:t>5.1 Hay campos vacíos, el sistema muestra mensaje “Hay campos vacíos</w:t>
+              <w:t>3</w:t>
+            </w:r>
+            <w:r>
+              <w:rPr>
+                <w:rFonts w:ascii="Times New Roman" w:hAnsi="Times New Roman" w:cs="Times New Roman"/>
+                <w:sz w:val="24"/>
+                <w:szCs w:val="24"/>
+                <w:lang w:val="es-ES"/>
+              </w:rPr>
+              <w:t>.1</w:t>
+            </w:r>
+            <w:r>
+              <w:rPr>
+                <w:rFonts w:ascii="Times New Roman" w:hAnsi="Times New Roman" w:cs="Times New Roman"/>
+                <w:sz w:val="24"/>
+                <w:szCs w:val="24"/>
+                <w:lang w:val="es-ES"/>
+              </w:rPr>
+              <w:t>.1</w:t>
+            </w:r>
+            <w:r>
+              <w:rPr>
+                <w:rFonts w:ascii="Times New Roman" w:hAnsi="Times New Roman" w:cs="Times New Roman"/>
+                <w:sz w:val="24"/>
+                <w:szCs w:val="24"/>
+                <w:lang w:val="es-ES"/>
+              </w:rPr>
+              <w:t xml:space="preserve"> Hay campos vacíos, el sistema muestra mensaje “Hay campos vacíos</w:t>
             </w:r>
             <w:r>
               <w:rPr>
@@ -486,7 +513,34 @@
                 <w:szCs w:val="24"/>
                 <w:lang w:val="es-ES"/>
               </w:rPr>
-              <w:t xml:space="preserve">6.1 Las contraseñas no coinciden, el sistema muestra mensaje “Las </w:t>
+              <w:t>3</w:t>
+            </w:r>
+            <w:r>
+              <w:rPr>
+                <w:rFonts w:ascii="Times New Roman" w:hAnsi="Times New Roman" w:cs="Times New Roman"/>
+                <w:sz w:val="24"/>
+                <w:szCs w:val="24"/>
+                <w:lang w:val="es-ES"/>
+              </w:rPr>
+              <w:t>.</w:t>
+            </w:r>
+            <w:r>
+              <w:rPr>
+                <w:rFonts w:ascii="Times New Roman" w:hAnsi="Times New Roman" w:cs="Times New Roman"/>
+                <w:sz w:val="24"/>
+                <w:szCs w:val="24"/>
+                <w:lang w:val="es-ES"/>
+              </w:rPr>
+              <w:t>2.1</w:t>
+            </w:r>
+            <w:r>
+              <w:rPr>
+                <w:rFonts w:ascii="Times New Roman" w:hAnsi="Times New Roman" w:cs="Times New Roman"/>
+                <w:sz w:val="24"/>
+                <w:szCs w:val="24"/>
+                <w:lang w:val="es-ES"/>
+              </w:rPr>
+              <w:t xml:space="preserve"> Las contraseñas no coinciden, el sistema muestra mensaje “Las </w:t>
             </w:r>
             <w:r>
               <w:rPr>
@@ -515,8 +569,6 @@
               </w:rPr>
               <w:t>.</w:t>
             </w:r>
-            <w:bookmarkStart w:id="0" w:name="_GoBack"/>
-            <w:bookmarkEnd w:id="0"/>
           </w:p>
         </w:tc>
       </w:tr>
@@ -582,7 +634,58 @@
                 <w:sz w:val="24"/>
                 <w:szCs w:val="24"/>
               </w:rPr>
-              <w:t>7.1 No hay conexión con la base de datos, el sistema muestra mensaje “Algo salió mal, intenta de nuevo”</w:t>
+              <w:t>3</w:t>
+            </w:r>
+            <w:r>
+              <w:rPr>
+                <w:rFonts w:ascii="Times New Roman" w:hAnsi="Times New Roman" w:cs="Times New Roman"/>
+                <w:sz w:val="24"/>
+                <w:szCs w:val="24"/>
+              </w:rPr>
+              <w:t>.1</w:t>
+            </w:r>
+            <w:r>
+              <w:rPr>
+                <w:rFonts w:ascii="Times New Roman" w:hAnsi="Times New Roman" w:cs="Times New Roman"/>
+                <w:sz w:val="24"/>
+                <w:szCs w:val="24"/>
+              </w:rPr>
+              <w:t>.1</w:t>
+            </w:r>
+            <w:r>
+              <w:rPr>
+                <w:rFonts w:ascii="Times New Roman" w:hAnsi="Times New Roman" w:cs="Times New Roman"/>
+                <w:sz w:val="24"/>
+                <w:szCs w:val="24"/>
+              </w:rPr>
+              <w:t xml:space="preserve"> No hay conexión con la base de datos, el sistema muestra mensaje “Algo salió mal, intenta de nuevo”</w:t>
+            </w:r>
+          </w:p>
+          <w:p>
+            <w:pPr>
+              <w:rPr>
+                <w:rFonts w:ascii="Times New Roman" w:hAnsi="Times New Roman" w:cs="Times New Roman"/>
+                <w:sz w:val="24"/>
+                <w:szCs w:val="24"/>
+              </w:rPr>
+            </w:pPr>
+            <w:r>
+              <w:rPr>
+                <w:rFonts w:ascii="Times New Roman" w:hAnsi="Times New Roman" w:cs="Times New Roman"/>
+                <w:sz w:val="24"/>
+                <w:szCs w:val="24"/>
+              </w:rPr>
+              <w:t>3.2.1 No hay conexión con el servidor, el sistema muestra mensaje “Tuvimos problemas al conectarnos, intenta más tarde”.</w:t>
+            </w:r>
+            <w:bookmarkStart w:id="0" w:name="_GoBack"/>
+            <w:bookmarkEnd w:id="0"/>
+            <w:r>
+              <w:rPr>
+                <w:rFonts w:ascii="Times New Roman" w:hAnsi="Times New Roman" w:cs="Times New Roman"/>
+                <w:sz w:val="24"/>
+                <w:szCs w:val="24"/>
+              </w:rPr>
+              <w:t xml:space="preserve"> </w:t>
             </w:r>
           </w:p>
         </w:tc>

</xml_diff>

<commit_message>
Se realizaron cambios en la documentación: Descripciones de casos de uso y prototipos
</commit_message>
<xml_diff>
--- a/Documentación/Descripciones de CU/CU01 Registrar jugador.docx
+++ b/Documentación/Descripciones de CU/CU01 Registrar jugador.docx
@@ -2,6 +2,7 @@
 <file path=word/document.xml><?xml version="1.0" encoding="utf-8"?>
 <w:document xmlns:wpc="http://schemas.microsoft.com/office/word/2010/wordprocessingCanvas" xmlns:cx="http://schemas.microsoft.com/office/drawing/2014/chartex" xmlns:cx1="http://schemas.microsoft.com/office/drawing/2015/9/8/chartex" xmlns:cx2="http://schemas.microsoft.com/office/drawing/2015/10/21/chartex" xmlns:cx3="http://schemas.microsoft.com/office/drawing/2016/5/9/chartex" xmlns:cx4="http://schemas.microsoft.com/office/drawing/2016/5/10/chartex" xmlns:cx5="http://schemas.microsoft.com/office/drawing/2016/5/11/chartex" xmlns:cx6="http://schemas.microsoft.com/office/drawing/2016/5/12/chartex" xmlns:cx7="http://schemas.microsoft.com/office/drawing/2016/5/13/chartex" xmlns:cx8="http://schemas.microsoft.com/office/drawing/2016/5/14/chartex" xmlns:mc="http://schemas.openxmlformats.org/markup-compatibility/2006" xmlns:aink="http://schemas.microsoft.com/office/drawing/2016/ink" xmlns:am3d="http://schemas.microsoft.com/office/drawing/2017/model3d" xmlns:o="urn:schemas-microsoft-com:office:office" xmlns:r="http://schemas.openxmlformats.org/officeDocument/2006/relationships" xmlns:m="http://schemas.openxmlformats.org/officeDocument/2006/math" xmlns:v="urn:schemas-microsoft-com:vml" xmlns:wp14="http://schemas.microsoft.com/office/word/2010/wordprocessingDrawing" xmlns:wp="http://schemas.openxmlformats.org/drawingml/2006/wordprocessingDrawing" xmlns:w10="urn:schemas-microsoft-com:office:word" xmlns:w="http://schemas.openxmlformats.org/wordprocessingml/2006/main" xmlns:w14="http://schemas.microsoft.com/office/word/2010/wordml" xmlns:w15="http://schemas.microsoft.com/office/word/2012/wordml" xmlns:w16cid="http://schemas.microsoft.com/office/word/2016/wordml/cid" xmlns:w16se="http://schemas.microsoft.com/office/word/2015/wordml/symex" xmlns:wpg="http://schemas.microsoft.com/office/word/2010/wordprocessingGroup" xmlns:wpi="http://schemas.microsoft.com/office/word/2010/wordprocessingInk" xmlns:wne="http://schemas.microsoft.com/office/word/2006/wordml" xmlns:wps="http://schemas.microsoft.com/office/word/2010/wordprocessingShape" mc:Ignorable="w14 w15 w16se w16cid wp14">
   <w:body>
+    <w:p/>
     <w:tbl>
       <w:tblPr>
         <w:tblW w:w="4923" w:type="pct"/>
@@ -113,7 +114,19 @@
                 <w:szCs w:val="24"/>
                 <w:lang w:val="es-ES"/>
               </w:rPr>
-              <w:t>Actor(es):</w:t>
+              <w:t>Actor(es</w:t>
+            </w:r>
+            <w:bookmarkStart w:id="0" w:name="_GoBack"/>
+            <w:bookmarkEnd w:id="0"/>
+            <w:r>
+              <w:rPr>
+                <w:rFonts w:ascii="Times New Roman" w:hAnsi="Times New Roman" w:cs="Times New Roman"/>
+                <w:b/>
+                <w:sz w:val="24"/>
+                <w:szCs w:val="24"/>
+                <w:lang w:val="es-ES"/>
+              </w:rPr>
+              <w:t>):</w:t>
             </w:r>
           </w:p>
         </w:tc>
@@ -202,7 +215,7 @@
               <w:pStyle w:val="Prrafodelista"/>
               <w:numPr>
                 <w:ilvl w:val="0"/>
-                <w:numId w:val="1"/>
+                <w:numId w:val="3"/>
               </w:numPr>
               <w:rPr>
                 <w:rFonts w:ascii="Times New Roman" w:hAnsi="Times New Roman" w:cs="Times New Roman"/>
@@ -218,34 +231,7 @@
                 <w:szCs w:val="24"/>
                 <w:lang w:val="es-ES"/>
               </w:rPr>
-              <w:t>El sistema muestra la</w:t>
-            </w:r>
-            <w:r>
-              <w:rPr>
-                <w:rFonts w:ascii="Times New Roman" w:hAnsi="Times New Roman" w:cs="Times New Roman"/>
-                <w:sz w:val="24"/>
-                <w:szCs w:val="24"/>
-                <w:lang w:val="es-ES"/>
-              </w:rPr>
-              <w:t xml:space="preserve"> ventana</w:t>
-            </w:r>
-            <w:r>
-              <w:rPr>
-                <w:rFonts w:ascii="Times New Roman" w:hAnsi="Times New Roman" w:cs="Times New Roman"/>
-                <w:sz w:val="24"/>
-                <w:szCs w:val="24"/>
-                <w:lang w:val="es-ES"/>
-              </w:rPr>
-              <w:t xml:space="preserve"> Registro</w:t>
-            </w:r>
-            <w:r>
-              <w:rPr>
-                <w:rFonts w:ascii="Times New Roman" w:hAnsi="Times New Roman" w:cs="Times New Roman"/>
-                <w:sz w:val="24"/>
-                <w:szCs w:val="24"/>
-                <w:lang w:val="es-ES"/>
-              </w:rPr>
-              <w:t xml:space="preserve"> con los campos “Nombre de usuario”, “Contraseña” y un campo adicional para confirmar la contraseña</w:t>
+              <w:t>El sistema muestra la ventana Registro con los campos “Nombre de usuario”, “Contraseña” y un campo adicional para confirmar la contraseña. Además de un botón de Regresar en la parte superior izquierda de la ventana.</w:t>
             </w:r>
           </w:p>
           <w:p>
@@ -253,7 +239,7 @@
               <w:pStyle w:val="Prrafodelista"/>
               <w:numPr>
                 <w:ilvl w:val="0"/>
-                <w:numId w:val="1"/>
+                <w:numId w:val="3"/>
               </w:numPr>
               <w:rPr>
                 <w:rFonts w:ascii="Times New Roman" w:hAnsi="Times New Roman" w:cs="Times New Roman"/>
@@ -269,25 +255,7 @@
                 <w:szCs w:val="24"/>
                 <w:lang w:val="es-ES"/>
               </w:rPr>
-              <w:t>El actor llena los campo</w:t>
-            </w:r>
-            <w:r>
-              <w:rPr>
-                <w:rFonts w:ascii="Times New Roman" w:hAnsi="Times New Roman" w:cs="Times New Roman"/>
-                <w:sz w:val="24"/>
-                <w:szCs w:val="24"/>
-                <w:lang w:val="es-ES"/>
-              </w:rPr>
-              <w:t>s y da clic en el botón “Regístrame</w:t>
-            </w:r>
-            <w:r>
-              <w:rPr>
-                <w:rFonts w:ascii="Times New Roman" w:hAnsi="Times New Roman" w:cs="Times New Roman"/>
-                <w:sz w:val="24"/>
-                <w:szCs w:val="24"/>
-                <w:lang w:val="es-ES"/>
-              </w:rPr>
-              <w:t>”</w:t>
+              <w:t>El actor llena los campos y da clic en el botón “Regístrame”</w:t>
             </w:r>
           </w:p>
           <w:p>
@@ -295,7 +263,7 @@
               <w:pStyle w:val="Prrafodelista"/>
               <w:numPr>
                 <w:ilvl w:val="0"/>
-                <w:numId w:val="1"/>
+                <w:numId w:val="3"/>
               </w:numPr>
               <w:rPr>
                 <w:rFonts w:ascii="Times New Roman" w:hAnsi="Times New Roman" w:cs="Times New Roman"/>
@@ -311,52 +279,7 @@
                 <w:szCs w:val="24"/>
                 <w:lang w:val="es-ES"/>
               </w:rPr>
-              <w:t>El sistema valida que los campos estén llenos</w:t>
-            </w:r>
-            <w:r>
-              <w:rPr>
-                <w:rFonts w:ascii="Times New Roman" w:hAnsi="Times New Roman" w:cs="Times New Roman"/>
-                <w:sz w:val="24"/>
-                <w:szCs w:val="24"/>
-                <w:lang w:val="es-ES"/>
-              </w:rPr>
-              <w:t xml:space="preserve"> y que </w:t>
-            </w:r>
-            <w:r>
-              <w:rPr>
-                <w:rFonts w:ascii="Times New Roman" w:hAnsi="Times New Roman" w:cs="Times New Roman"/>
-                <w:sz w:val="24"/>
-                <w:szCs w:val="24"/>
-                <w:lang w:val="es-ES"/>
-              </w:rPr>
-              <w:t>las contraseñas sean iguales</w:t>
-            </w:r>
-            <w:r>
-              <w:rPr>
-                <w:rFonts w:ascii="Times New Roman" w:hAnsi="Times New Roman" w:cs="Times New Roman"/>
-                <w:sz w:val="24"/>
-                <w:szCs w:val="24"/>
-                <w:lang w:val="es-ES"/>
-              </w:rPr>
-              <w:t xml:space="preserve">. </w:t>
-            </w:r>
-            <w:r>
-              <w:rPr>
-                <w:rFonts w:ascii="Times New Roman" w:hAnsi="Times New Roman" w:cs="Times New Roman"/>
-                <w:sz w:val="24"/>
-                <w:szCs w:val="24"/>
-                <w:lang w:val="es-ES"/>
-              </w:rPr>
-              <w:t>El sistema guarda la informa</w:t>
-            </w:r>
-            <w:r>
-              <w:rPr>
-                <w:rFonts w:ascii="Times New Roman" w:hAnsi="Times New Roman" w:cs="Times New Roman"/>
-                <w:sz w:val="24"/>
-                <w:szCs w:val="24"/>
-                <w:lang w:val="es-ES"/>
-              </w:rPr>
-              <w:t>ción en la base de datos y despliega un mensaje ‘¡A jugar, padrino!’</w:t>
+              <w:t>El sistema valida que los campos estén llenos y que las contraseñas sean iguales, también valida que no exista un usuario con el mismo nombre registrado en la base de datos. El sistema guarda la información en la base de datos y despliega un mensaje ‘¡A jugar, padrino!’</w:t>
             </w:r>
           </w:p>
           <w:p>
@@ -364,7 +287,7 @@
               <w:pStyle w:val="Prrafodelista"/>
               <w:numPr>
                 <w:ilvl w:val="0"/>
-                <w:numId w:val="1"/>
+                <w:numId w:val="3"/>
               </w:numPr>
               <w:rPr>
                 <w:rFonts w:ascii="Times New Roman" w:hAnsi="Times New Roman" w:cs="Times New Roman"/>
@@ -449,125 +372,83 @@
                 <w:szCs w:val="24"/>
                 <w:lang w:val="es-ES"/>
               </w:rPr>
-              <w:t>3</w:t>
-            </w:r>
-            <w:r>
-              <w:rPr>
-                <w:rFonts w:ascii="Times New Roman" w:hAnsi="Times New Roman" w:cs="Times New Roman"/>
-                <w:sz w:val="24"/>
-                <w:szCs w:val="24"/>
-                <w:lang w:val="es-ES"/>
-              </w:rPr>
-              <w:t>.1</w:t>
-            </w:r>
-            <w:r>
-              <w:rPr>
-                <w:rFonts w:ascii="Times New Roman" w:hAnsi="Times New Roman" w:cs="Times New Roman"/>
-                <w:sz w:val="24"/>
-                <w:szCs w:val="24"/>
-                <w:lang w:val="es-ES"/>
-              </w:rPr>
-              <w:t>.1</w:t>
-            </w:r>
-            <w:r>
-              <w:rPr>
-                <w:rFonts w:ascii="Times New Roman" w:hAnsi="Times New Roman" w:cs="Times New Roman"/>
-                <w:sz w:val="24"/>
-                <w:szCs w:val="24"/>
-                <w:lang w:val="es-ES"/>
-              </w:rPr>
-              <w:t xml:space="preserve"> Hay campos vacíos, el sistema muestra mensaje “Hay campos vacíos</w:t>
-            </w:r>
-            <w:r>
-              <w:rPr>
-                <w:rFonts w:ascii="Times New Roman" w:hAnsi="Times New Roman" w:cs="Times New Roman"/>
-                <w:sz w:val="24"/>
-                <w:szCs w:val="24"/>
-                <w:lang w:val="es-ES"/>
-              </w:rPr>
-              <w:t>, intenta de nuevo</w:t>
-            </w:r>
-            <w:r>
-              <w:rPr>
-                <w:rFonts w:ascii="Times New Roman" w:hAnsi="Times New Roman" w:cs="Times New Roman"/>
-                <w:sz w:val="24"/>
-                <w:szCs w:val="24"/>
-                <w:lang w:val="es-ES"/>
-              </w:rPr>
-              <w:t>”</w:t>
-            </w:r>
-          </w:p>
-          <w:p>
-            <w:pPr>
-              <w:rPr>
-                <w:rFonts w:ascii="Times New Roman" w:hAnsi="Times New Roman" w:cs="Times New Roman"/>
-                <w:sz w:val="24"/>
-                <w:szCs w:val="24"/>
-                <w:lang w:val="es-ES"/>
-              </w:rPr>
-            </w:pPr>
-            <w:r>
-              <w:rPr>
-                <w:rFonts w:ascii="Times New Roman" w:hAnsi="Times New Roman" w:cs="Times New Roman"/>
-                <w:sz w:val="24"/>
-                <w:szCs w:val="24"/>
-                <w:lang w:val="es-ES"/>
-              </w:rPr>
-              <w:t>3</w:t>
-            </w:r>
-            <w:r>
-              <w:rPr>
-                <w:rFonts w:ascii="Times New Roman" w:hAnsi="Times New Roman" w:cs="Times New Roman"/>
-                <w:sz w:val="24"/>
-                <w:szCs w:val="24"/>
-                <w:lang w:val="es-ES"/>
-              </w:rPr>
-              <w:t>.</w:t>
-            </w:r>
-            <w:r>
-              <w:rPr>
-                <w:rFonts w:ascii="Times New Roman" w:hAnsi="Times New Roman" w:cs="Times New Roman"/>
-                <w:sz w:val="24"/>
-                <w:szCs w:val="24"/>
-                <w:lang w:val="es-ES"/>
-              </w:rPr>
-              <w:t>2.1</w:t>
-            </w:r>
-            <w:r>
-              <w:rPr>
-                <w:rFonts w:ascii="Times New Roman" w:hAnsi="Times New Roman" w:cs="Times New Roman"/>
-                <w:sz w:val="24"/>
-                <w:szCs w:val="24"/>
-                <w:lang w:val="es-ES"/>
-              </w:rPr>
-              <w:t xml:space="preserve"> Las contraseñas no coinciden, el sistema muestra mensaje “Las </w:t>
-            </w:r>
-            <w:r>
-              <w:rPr>
-                <w:rFonts w:ascii="Times New Roman" w:hAnsi="Times New Roman" w:cs="Times New Roman"/>
-                <w:sz w:val="24"/>
-                <w:szCs w:val="24"/>
-                <w:lang w:val="es-ES"/>
-              </w:rPr>
-              <w:t>contraseñas deben ser iguales, amiguito</w:t>
-            </w:r>
-            <w:r>
-              <w:rPr>
-                <w:rFonts w:ascii="Times New Roman" w:hAnsi="Times New Roman" w:cs="Times New Roman"/>
-                <w:sz w:val="24"/>
-                <w:szCs w:val="24"/>
-                <w:lang w:val="es-ES"/>
-              </w:rPr>
-              <w:t>”</w:t>
-            </w:r>
-            <w:r>
-              <w:rPr>
-                <w:rFonts w:ascii="Times New Roman" w:hAnsi="Times New Roman" w:cs="Times New Roman"/>
-                <w:sz w:val="24"/>
-                <w:szCs w:val="24"/>
-                <w:lang w:val="es-ES"/>
-              </w:rPr>
-              <w:t>.</w:t>
+              <w:t>2.1.1 El actor da clic en Regresar</w:t>
+            </w:r>
+          </w:p>
+          <w:p>
+            <w:pPr>
+              <w:rPr>
+                <w:rFonts w:ascii="Times New Roman" w:hAnsi="Times New Roman" w:cs="Times New Roman"/>
+                <w:sz w:val="24"/>
+                <w:szCs w:val="24"/>
+                <w:lang w:val="es-ES"/>
+              </w:rPr>
+            </w:pPr>
+            <w:r>
+              <w:rPr>
+                <w:rFonts w:ascii="Times New Roman" w:hAnsi="Times New Roman" w:cs="Times New Roman"/>
+                <w:sz w:val="24"/>
+                <w:szCs w:val="24"/>
+                <w:lang w:val="es-ES"/>
+              </w:rPr>
+              <w:t>2.1.2 Termina caso de uso</w:t>
+            </w:r>
+          </w:p>
+          <w:p>
+            <w:pPr>
+              <w:rPr>
+                <w:rFonts w:ascii="Times New Roman" w:hAnsi="Times New Roman" w:cs="Times New Roman"/>
+                <w:sz w:val="24"/>
+                <w:szCs w:val="24"/>
+                <w:lang w:val="es-ES"/>
+              </w:rPr>
+            </w:pPr>
+            <w:r>
+              <w:rPr>
+                <w:rFonts w:ascii="Times New Roman" w:hAnsi="Times New Roman" w:cs="Times New Roman"/>
+                <w:sz w:val="24"/>
+                <w:szCs w:val="24"/>
+                <w:lang w:val="es-ES"/>
+              </w:rPr>
+              <w:t>3.1.1 Hay campos vacíos, el sistema muestra mensaje “Hay campos vacíos, intenta de nuevo”</w:t>
+            </w:r>
+          </w:p>
+          <w:p>
+            <w:pPr>
+              <w:rPr>
+                <w:rFonts w:ascii="Times New Roman" w:hAnsi="Times New Roman" w:cs="Times New Roman"/>
+                <w:sz w:val="24"/>
+                <w:szCs w:val="24"/>
+                <w:lang w:val="es-ES"/>
+              </w:rPr>
+            </w:pPr>
+            <w:r>
+              <w:rPr>
+                <w:rFonts w:ascii="Times New Roman" w:hAnsi="Times New Roman" w:cs="Times New Roman"/>
+                <w:sz w:val="24"/>
+                <w:szCs w:val="24"/>
+                <w:lang w:val="es-ES"/>
+              </w:rPr>
+              <w:t>3.2.1 Las contraseñas no coinciden, el sistema muestra mensaje “Las contraseñas deben ser iguales, amiguito”.</w:t>
+            </w:r>
+          </w:p>
+          <w:p>
+            <w:pPr>
+              <w:rPr>
+                <w:rFonts w:ascii="Times New Roman" w:hAnsi="Times New Roman" w:cs="Times New Roman"/>
+                <w:sz w:val="24"/>
+                <w:szCs w:val="24"/>
+                <w:lang w:val="es-ES"/>
+              </w:rPr>
+            </w:pPr>
+            <w:r>
+              <w:rPr>
+                <w:rFonts w:ascii="Times New Roman" w:hAnsi="Times New Roman" w:cs="Times New Roman"/>
+                <w:sz w:val="24"/>
+                <w:szCs w:val="24"/>
+                <w:lang w:val="es-ES"/>
+              </w:rPr>
+              <w:t>3.3.1 El nombre de usuario ya existe registrado en la base de datos, el sistema muestra mensaje “Ya hay un usuario registrado con ese nombre”</w:t>
             </w:r>
           </w:p>
         </w:tc>
@@ -634,64 +515,36 @@
                 <w:sz w:val="24"/>
                 <w:szCs w:val="24"/>
               </w:rPr>
-              <w:t>3</w:t>
-            </w:r>
-            <w:r>
-              <w:rPr>
-                <w:rFonts w:ascii="Times New Roman" w:hAnsi="Times New Roman" w:cs="Times New Roman"/>
-                <w:sz w:val="24"/>
-                <w:szCs w:val="24"/>
-              </w:rPr>
-              <w:t>.1</w:t>
-            </w:r>
-            <w:r>
-              <w:rPr>
-                <w:rFonts w:ascii="Times New Roman" w:hAnsi="Times New Roman" w:cs="Times New Roman"/>
-                <w:sz w:val="24"/>
-                <w:szCs w:val="24"/>
-              </w:rPr>
-              <w:t>.1</w:t>
-            </w:r>
-            <w:r>
-              <w:rPr>
-                <w:rFonts w:ascii="Times New Roman" w:hAnsi="Times New Roman" w:cs="Times New Roman"/>
-                <w:sz w:val="24"/>
-                <w:szCs w:val="24"/>
-              </w:rPr>
-              <w:t xml:space="preserve"> No hay conexión con la base de datos, el sistema muestra mensaje “Algo salió mal, intenta de nuevo”</w:t>
-            </w:r>
-          </w:p>
-          <w:p>
-            <w:pPr>
-              <w:rPr>
-                <w:rFonts w:ascii="Times New Roman" w:hAnsi="Times New Roman" w:cs="Times New Roman"/>
-                <w:sz w:val="24"/>
-                <w:szCs w:val="24"/>
-              </w:rPr>
-            </w:pPr>
-            <w:r>
-              <w:rPr>
-                <w:rFonts w:ascii="Times New Roman" w:hAnsi="Times New Roman" w:cs="Times New Roman"/>
-                <w:sz w:val="24"/>
-                <w:szCs w:val="24"/>
-              </w:rPr>
-              <w:t>3.2.1 No hay conexión con el servidor, el sistema muestra mensaje “Tuvimos problemas al conectarnos, intenta más tarde”.</w:t>
-            </w:r>
-            <w:bookmarkStart w:id="0" w:name="_GoBack"/>
-            <w:bookmarkEnd w:id="0"/>
-            <w:r>
-              <w:rPr>
-                <w:rFonts w:ascii="Times New Roman" w:hAnsi="Times New Roman" w:cs="Times New Roman"/>
-                <w:sz w:val="24"/>
-                <w:szCs w:val="24"/>
-              </w:rPr>
-              <w:t xml:space="preserve"> </w:t>
+              <w:t>3.1.1 No hay conexión con la base de datos, el sistema muestra mensaje “Algo salió mal, intenta de nuevo”</w:t>
+            </w:r>
+          </w:p>
+          <w:p>
+            <w:pPr>
+              <w:rPr>
+                <w:rFonts w:ascii="Times New Roman" w:hAnsi="Times New Roman" w:cs="Times New Roman"/>
+                <w:sz w:val="24"/>
+                <w:szCs w:val="24"/>
+              </w:rPr>
+            </w:pPr>
+            <w:r>
+              <w:rPr>
+                <w:rFonts w:ascii="Times New Roman" w:hAnsi="Times New Roman" w:cs="Times New Roman"/>
+                <w:sz w:val="24"/>
+                <w:szCs w:val="24"/>
+              </w:rPr>
+              <w:t xml:space="preserve">3.2.1 No hay conexión con el servidor, el sistema muestra mensaje “Tuvimos problemas al conectarnos, intenta más tarde”. </w:t>
             </w:r>
           </w:p>
         </w:tc>
       </w:tr>
     </w:tbl>
-    <w:p/>
+    <w:p>
+      <w:pPr>
+        <w:rPr>
+          <w:rFonts w:ascii="Times New Roman" w:hAnsi="Times New Roman" w:cs="Times New Roman"/>
+        </w:rPr>
+      </w:pPr>
+    </w:p>
     <w:sectPr>
       <w:pgSz w:w="12240" w:h="15840"/>
       <w:pgMar w:top="1417" w:right="1701" w:bottom="1417" w:left="1701" w:header="708" w:footer="708" w:gutter="0"/>
@@ -706,6 +559,92 @@
 <w:numbering xmlns:wpc="http://schemas.microsoft.com/office/word/2010/wordprocessingCanvas" xmlns:cx="http://schemas.microsoft.com/office/drawing/2014/chartex" xmlns:cx1="http://schemas.microsoft.com/office/drawing/2015/9/8/chartex" xmlns:cx2="http://schemas.microsoft.com/office/drawing/2015/10/21/chartex" xmlns:cx3="http://schemas.microsoft.com/office/drawing/2016/5/9/chartex" xmlns:cx4="http://schemas.microsoft.com/office/drawing/2016/5/10/chartex" xmlns:cx5="http://schemas.microsoft.com/office/drawing/2016/5/11/chartex" xmlns:cx6="http://schemas.microsoft.com/office/drawing/2016/5/12/chartex" xmlns:cx7="http://schemas.microsoft.com/office/drawing/2016/5/13/chartex" xmlns:cx8="http://schemas.microsoft.com/office/drawing/2016/5/14/chartex" xmlns:mc="http://schemas.openxmlformats.org/markup-compatibility/2006" xmlns:aink="http://schemas.microsoft.com/office/drawing/2016/ink" xmlns:am3d="http://schemas.microsoft.com/office/drawing/2017/model3d" xmlns:o="urn:schemas-microsoft-com:office:office" xmlns:r="http://schemas.openxmlformats.org/officeDocument/2006/relationships" xmlns:m="http://schemas.openxmlformats.org/officeDocument/2006/math" xmlns:v="urn:schemas-microsoft-com:vml" xmlns:wp14="http://schemas.microsoft.com/office/word/2010/wordprocessingDrawing" xmlns:wp="http://schemas.openxmlformats.org/drawingml/2006/wordprocessingDrawing" xmlns:w10="urn:schemas-microsoft-com:office:word" xmlns:w="http://schemas.openxmlformats.org/wordprocessingml/2006/main" xmlns:w14="http://schemas.microsoft.com/office/word/2010/wordml" xmlns:w15="http://schemas.microsoft.com/office/word/2012/wordml" xmlns:w16cid="http://schemas.microsoft.com/office/word/2016/wordml/cid" xmlns:w16se="http://schemas.microsoft.com/office/word/2015/wordml/symex" xmlns:wpg="http://schemas.microsoft.com/office/word/2010/wordprocessingGroup" xmlns:wpi="http://schemas.microsoft.com/office/word/2010/wordprocessingInk" xmlns:wne="http://schemas.microsoft.com/office/word/2006/wordml" xmlns:wps="http://schemas.microsoft.com/office/word/2010/wordprocessingShape" mc:Ignorable="w14 w15 w16se w16cid wp14">
   <w:abstractNum w:abstractNumId="0" w15:restartNumberingAfterBreak="0">
     <w:nsid w:val="14165615"/>
+    <w:multiLevelType w:val="hybridMultilevel"/>
+    <w:tmpl w:val="29749774"/>
+    <w:lvl w:ilvl="0" w:tplc="080A000F">
+      <w:start w:val="1"/>
+      <w:numFmt w:val="decimal"/>
+      <w:lvlText w:val="%1."/>
+      <w:lvlJc w:val="left"/>
+      <w:pPr>
+        <w:ind w:left="720" w:hanging="360"/>
+      </w:pPr>
+    </w:lvl>
+    <w:lvl w:ilvl="1" w:tplc="080A0019">
+      <w:start w:val="1"/>
+      <w:numFmt w:val="lowerLetter"/>
+      <w:lvlText w:val="%2."/>
+      <w:lvlJc w:val="left"/>
+      <w:pPr>
+        <w:ind w:left="1440" w:hanging="360"/>
+      </w:pPr>
+    </w:lvl>
+    <w:lvl w:ilvl="2" w:tplc="080A001B">
+      <w:start w:val="1"/>
+      <w:numFmt w:val="lowerRoman"/>
+      <w:lvlText w:val="%3."/>
+      <w:lvlJc w:val="right"/>
+      <w:pPr>
+        <w:ind w:left="2160" w:hanging="180"/>
+      </w:pPr>
+    </w:lvl>
+    <w:lvl w:ilvl="3" w:tplc="080A000F">
+      <w:start w:val="1"/>
+      <w:numFmt w:val="decimal"/>
+      <w:lvlText w:val="%4."/>
+      <w:lvlJc w:val="left"/>
+      <w:pPr>
+        <w:ind w:left="2880" w:hanging="360"/>
+      </w:pPr>
+    </w:lvl>
+    <w:lvl w:ilvl="4" w:tplc="080A0019">
+      <w:start w:val="1"/>
+      <w:numFmt w:val="lowerLetter"/>
+      <w:lvlText w:val="%5."/>
+      <w:lvlJc w:val="left"/>
+      <w:pPr>
+        <w:ind w:left="3600" w:hanging="360"/>
+      </w:pPr>
+    </w:lvl>
+    <w:lvl w:ilvl="5" w:tplc="080A001B">
+      <w:start w:val="1"/>
+      <w:numFmt w:val="lowerRoman"/>
+      <w:lvlText w:val="%6."/>
+      <w:lvlJc w:val="right"/>
+      <w:pPr>
+        <w:ind w:left="4320" w:hanging="180"/>
+      </w:pPr>
+    </w:lvl>
+    <w:lvl w:ilvl="6" w:tplc="080A000F">
+      <w:start w:val="1"/>
+      <w:numFmt w:val="decimal"/>
+      <w:lvlText w:val="%7."/>
+      <w:lvlJc w:val="left"/>
+      <w:pPr>
+        <w:ind w:left="5040" w:hanging="360"/>
+      </w:pPr>
+    </w:lvl>
+    <w:lvl w:ilvl="7" w:tplc="080A0019">
+      <w:start w:val="1"/>
+      <w:numFmt w:val="lowerLetter"/>
+      <w:lvlText w:val="%8."/>
+      <w:lvlJc w:val="left"/>
+      <w:pPr>
+        <w:ind w:left="5760" w:hanging="360"/>
+      </w:pPr>
+    </w:lvl>
+    <w:lvl w:ilvl="8" w:tplc="080A001B">
+      <w:start w:val="1"/>
+      <w:numFmt w:val="lowerRoman"/>
+      <w:lvlText w:val="%9."/>
+      <w:lvlJc w:val="right"/>
+      <w:pPr>
+        <w:ind w:left="6480" w:hanging="180"/>
+      </w:pPr>
+    </w:lvl>
+  </w:abstractNum>
+  <w:abstractNum w:abstractNumId="1" w15:restartNumberingAfterBreak="0">
+    <w:nsid w:val="56107DE5"/>
     <w:multiLevelType w:val="hybridMultilevel"/>
     <w:tmpl w:val="29749774"/>
     <w:lvl w:ilvl="0" w:tplc="080A000F">
@@ -819,6 +758,12 @@
     <w:lvlOverride w:ilvl="8">
       <w:startOverride w:val="1"/>
     </w:lvlOverride>
+  </w:num>
+  <w:num w:numId="2">
+    <w:abstractNumId w:val="0"/>
+  </w:num>
+  <w:num w:numId="3">
+    <w:abstractNumId w:val="1"/>
   </w:num>
 </w:numbering>
 </file>

</xml_diff>